<commit_message>
Added python scripts for data modeling
</commit_message>
<xml_diff>
--- a/Project Proposal.docx
+++ b/Project Proposal.docx
@@ -14,21 +14,8 @@
     </w:p>
     <w:p>
       <w:r>
-        <w:t xml:space="preserve">Team: </w:t>
-      </w:r>
-      <w:proofErr w:type="spellStart"/>
-      <w:r>
-        <w:t>Feven</w:t>
-      </w:r>
-      <w:proofErr w:type="spellEnd"/>
-      <w:r>
-        <w:t>, Stephen</w:t>
-      </w:r>
-      <w:proofErr w:type="gramStart"/>
-      <w:r>
-        <w:t>, ??</w:t>
-      </w:r>
-      <w:proofErr w:type="gramEnd"/>
+        <w:t>Team: Feven, Stephen, ??</w:t>
+      </w:r>
     </w:p>
     <w:p>
       <w:r>
@@ -49,7 +36,13 @@
         </w:numPr>
       </w:pPr>
       <w:r>
-        <w:t xml:space="preserve">Homepage—user dashboard.  Users are search the </w:t>
+        <w:t xml:space="preserve">Homepage—user dashboard.  Users </w:t>
+      </w:r>
+      <w:r>
+        <w:t>can</w:t>
+      </w:r>
+      <w:r>
+        <w:t xml:space="preserve"> search the </w:t>
       </w:r>
       <w:r>
         <w:t>database and</w:t>
@@ -101,6 +94,20 @@
       </w:r>
     </w:p>
     <w:p>
+      <w:pPr>
+        <w:pStyle w:val="ListParagraph"/>
+        <w:numPr>
+          <w:ilvl w:val="0"/>
+          <w:numId w:val="2"/>
+        </w:numPr>
+      </w:pPr>
+      <w:r>
+        <w:t>Over 21 confirmation page.</w:t>
+      </w:r>
+      <w:bookmarkStart w:id="0" w:name="_GoBack"/>
+      <w:bookmarkEnd w:id="0"/>
+    </w:p>
+    <w:p>
       <w:r>
         <w:t>P1:</w:t>
       </w:r>
@@ -157,6 +164,15 @@
       </w:r>
     </w:p>
     <w:p>
+      <w:pPr>
+        <w:pStyle w:val="ListParagraph"/>
+        <w:numPr>
+          <w:ilvl w:val="0"/>
+          <w:numId w:val="3"/>
+        </w:numPr>
+      </w:pPr>
+    </w:p>
+    <w:p>
       <w:r>
         <w:t>P2:</w:t>
       </w:r>
@@ -185,12 +201,7 @@
         <w:t xml:space="preserve">Shareable recipes—Users can share their </w:t>
       </w:r>
       <w:r>
-        <w:t>customized recipes</w:t>
-      </w:r>
-      <w:bookmarkStart w:id="0" w:name="_GoBack"/>
-      <w:bookmarkEnd w:id="0"/>
-      <w:r>
-        <w:t xml:space="preserve">. </w:t>
+        <w:t xml:space="preserve">customized recipes. </w:t>
       </w:r>
     </w:p>
     <w:p>
@@ -213,14 +224,7 @@
     <w:p>
       <w:pPr>
         <w:pStyle w:val="ListParagraph"/>
-        <w:numPr>
-          <w:ilvl w:val="0"/>
-          <w:numId w:val="4"/>
-        </w:numPr>
-      </w:pPr>
-      <w:r>
-        <w:t>Create an ‘over 21’ confirmation page.</w:t>
-      </w:r>
+      </w:pPr>
     </w:p>
     <w:sectPr>
       <w:pgSz w:w="12240" w:h="15840"/>

</xml_diff>